<commit_message>
changed db on specification to postgresql
</commit_message>
<xml_diff>
--- a/LDSO PROJECtreadme.docx
+++ b/LDSO PROJECtreadme.docx
@@ -452,7 +452,13 @@
           <w:lang w:val="en-US"/>
         </w:rPr>
         <w:tab/>
-        <w:t>Database System -&gt; No SQL -&gt;MongoDB</w:t>
+        <w:t>Database System -&gt;</w:t>
+      </w:r>
+      <w:r>
+        <w:rPr>
+          <w:lang w:val="en-US"/>
+        </w:rPr>
+        <w:t>PostgreSQL</w:t>
       </w:r>
     </w:p>
     <w:p>
@@ -539,6 +545,11 @@
     <w:p>
       <w:pPr>
         <w:pStyle w:val="Normal"/>
+        <w:widowControl/>
+        <w:suppressAutoHyphens w:val="true"/>
+        <w:bidi w:val="0"/>
+        <w:spacing w:lineRule="auto" w:line="254" w:before="0" w:after="160"/>
+        <w:jc w:val="left"/>
         <w:rPr/>
       </w:pPr>
       <w:r>
@@ -571,7 +582,7 @@
     </w:rPrDefault>
     <w:pPrDefault>
       <w:pPr>
-        <w:spacing w:lineRule="auto" w:line="256"/>
+        <w:spacing w:lineRule="auto" w:line="254"/>
       </w:pPr>
     </w:pPrDefault>
   </w:docDefaults>
@@ -955,12 +966,12 @@
       <w:widowControl/>
       <w:suppressAutoHyphens w:val="true"/>
       <w:bidi w:val="0"/>
-      <w:spacing w:lineRule="auto" w:line="256" w:before="0" w:after="160"/>
+      <w:spacing w:lineRule="auto" w:line="254" w:before="0" w:after="160"/>
       <w:jc w:val="left"/>
     </w:pPr>
     <w:rPr>
       <w:rFonts w:ascii="Calibri" w:hAnsi="Calibri" w:eastAsia="Droid Sans Fallback" w:cs="Calibri"/>
-      <w:color w:val="auto"/>
+      <w:color w:val="00000A"/>
       <w:sz w:val="22"/>
       <w:szCs w:val="22"/>
       <w:lang w:val="pt-PT" w:eastAsia="en-US" w:bidi="ar-SA"/>

</xml_diff>